<commit_message>
taking family to brookyln
</commit_message>
<xml_diff>
--- a/Week1_BI_Bibliography/BachmeierNTIM7020-1.docx
+++ b/Week1_BI_Bibliography/BachmeierNTIM7020-1.docx
@@ -64,7 +64,10 @@
         <w:jc w:val="center"/>
       </w:pPr>
       <w:r>
-        <w:t>December 7</w:t>
+        <w:t xml:space="preserve">December </w:t>
+      </w:r>
+      <w:r>
+        <w:t>8</w:t>
       </w:r>
       <w:r>
         <w:rPr>
@@ -94,42 +97,58 @@
     </w:p>
     <w:p>
       <w:pPr>
-        <w:jc w:val="center"/>
+        <w:pStyle w:val="Title"/>
+      </w:pPr>
+      <w:r>
+        <w:lastRenderedPageBreak/>
+        <w:t>Bibliography</w:t>
+      </w:r>
+    </w:p>
+    <w:p>
+      <w:r>
         <w:rPr>
           <w:b/>
         </w:rPr>
-      </w:pPr>
-      <w:r>
-        <w:rPr>
-          <w:b/>
-        </w:rPr>
-        <w:lastRenderedPageBreak/>
-        <w:t>Bibliography</w:t>
+        <w:tab/>
+      </w:r>
+      <w:r>
+        <w:t xml:space="preserve">The growth of data creation from sources such as IoT, Cloud, Big Data, and Mobile (ICBM) is increasing at an exponential pace.  This explosive volume of information is forming in different shapes, with varying degrees of structure.  Traditional database patterns and practices are unable to manage these data sets efficiently, which is driving enterprise environments to invest in new technologies.  Merely adding new widgets to the network topology will not solve the challenges, and existing business processes will also need a revision.  Through a combination of these ideas, enterprises can evolve their data pipelines and unlock the insights </w:t>
+      </w:r>
+      <w:r>
+        <w:t>in</w:t>
+      </w:r>
+      <w:r>
+        <w:t>to more agile data</w:t>
+      </w:r>
+      <w:r>
+        <w:t>-</w:t>
+      </w:r>
+      <w:r>
+        <w:t>driven decisions.</w:t>
       </w:r>
     </w:p>
     <w:p>
+      <w:pPr>
+        <w:pStyle w:val="Heading1"/>
+      </w:pPr>
+      <w:r>
+        <w:t>Business Intelligence Tomorrow</w:t>
+      </w:r>
+      <w:r>
+        <w:t xml:space="preserve"> </w:t>
+      </w:r>
+      <w:r>
+        <w:t>(2019)</w:t>
+      </w:r>
+    </w:p>
+    <w:p>
       <w:r>
         <w:tab/>
-        <w:t>Data is the modern world</w:t>
-      </w:r>
-      <w:r>
-        <w:t>'</w:t>
-      </w:r>
-      <w:r>
-        <w:t xml:space="preserve">s oil.  It powers </w:t>
-      </w:r>
-      <w:r>
-        <w:t xml:space="preserve">algorithms that can detect when we are falling </w:t>
-      </w:r>
-      <w:r>
-        <w:t xml:space="preserve">into or </w:t>
-      </w:r>
-      <w:r>
-        <w:t>out of love</w:t>
+        <w:t>To understand the landscape of future Business Intelligence systems, one needs to look at the challenges of today</w:t>
       </w:r>
       <w:sdt>
         <w:sdtPr>
-          <w:id w:val="-269094839"/>
+          <w:id w:val="1229418324"/>
           <w:citation/>
         </w:sdtPr>
         <w:sdtContent>
@@ -137,7 +156,7 @@
             <w:fldChar w:fldCharType="begin"/>
           </w:r>
           <w:r>
-            <w:instrText xml:space="preserve">CITATION Fac16 \l 1033 </w:instrText>
+            <w:instrText xml:space="preserve"> CITATION Har19 \l 1033 </w:instrText>
           </w:r>
           <w:r>
             <w:fldChar w:fldCharType="separate"/>
@@ -146,7 +165,7 @@
             <w:rPr>
               <w:noProof/>
             </w:rPr>
-            <w:t xml:space="preserve"> (Morris, 2016)</w:t>
+            <w:t xml:space="preserve"> (Harper, 2019)</w:t>
           </w:r>
           <w:r>
             <w:fldChar w:fldCharType="end"/>
@@ -154,14 +173,28 @@
         </w:sdtContent>
       </w:sdt>
       <w:r>
-        <w:t>, secretly pregnant</w:t>
+        <w:t xml:space="preserve">.  Harper proposes investment areas into (1) metadata management, semantic understanding, data catalog, data modeling, (2) Natural Language Processing, and (3) Edge computing.  </w:t>
+      </w:r>
+    </w:p>
+    <w:p>
+      <w:pPr>
+        <w:ind w:firstLine="720"/>
+      </w:pPr>
+      <w:r>
+        <w:t xml:space="preserve">The first aspect deals with the Data Lifecycle Management of ICBM data and its operationalization.  Storage prices have decreased significantly, which has led to numerous businesses collecting vast pools of unstructured dark data.  One of the principal inhabitants for these businesses is a lack of Information Governance, which includes </w:t>
+      </w:r>
+      <w:r>
+        <w:t xml:space="preserve">classification, controls, </w:t>
+      </w:r>
+      <w:r>
+        <w:t>identification, and monitoring</w:t>
       </w:r>
       <w:r>
         <w:t xml:space="preserve"> </w:t>
       </w:r>
       <w:sdt>
         <w:sdtPr>
-          <w:id w:val="1048026772"/>
+          <w:id w:val="494382159"/>
           <w:citation/>
         </w:sdtPr>
         <w:sdtContent>
@@ -169,7 +202,7 @@
             <w:fldChar w:fldCharType="begin"/>
           </w:r>
           <w:r>
-            <w:instrText xml:space="preserve"> CITATION Hil12 \l 1033 </w:instrText>
+            <w:instrText xml:space="preserve"> CITATION Aji19 \l 1033 </w:instrText>
           </w:r>
           <w:r>
             <w:fldChar w:fldCharType="separate"/>
@@ -178,7 +211,7 @@
             <w:rPr>
               <w:noProof/>
             </w:rPr>
-            <w:t xml:space="preserve"> (Hill, 2012)</w:t>
+            <w:t xml:space="preserve"> (Ajis &amp; Baharin, 2019)</w:t>
           </w:r>
           <w:r>
             <w:fldChar w:fldCharType="end"/>
@@ -186,489 +219,10 @@
         </w:sdtContent>
       </w:sdt>
       <w:r>
-        <w:t>, and even topple national states</w:t>
-      </w:r>
-      <w:sdt>
-        <w:sdtPr>
-          <w:id w:val="2117945051"/>
-          <w:citation/>
-        </w:sdtPr>
-        <w:sdtContent>
-          <w:r>
-            <w:fldChar w:fldCharType="begin"/>
-          </w:r>
-          <w:r>
-            <w:instrText xml:space="preserve"> CITATION Cad17 \l 1033 </w:instrText>
-          </w:r>
-          <w:r>
-            <w:fldChar w:fldCharType="separate"/>
-          </w:r>
-          <w:r>
-            <w:rPr>
-              <w:noProof/>
-            </w:rPr>
-            <w:t xml:space="preserve"> (Cadwalladr, 2017)</w:t>
-          </w:r>
-          <w:r>
-            <w:fldChar w:fldCharType="end"/>
-          </w:r>
-        </w:sdtContent>
-      </w:sdt>
-      <w:r>
-        <w:t>.</w:t>
-      </w:r>
-      <w:r>
-        <w:t xml:space="preserve">  Oil begins its life as crude, and only through refining does it become much more.  Similarly, data begins as sequences of unstructured bytes that Business Intelligence can unlock via statistical inferences (e.g., machine learning) and modeling techniques.</w:t>
-      </w:r>
-      <w:r>
-        <w:t xml:space="preserve">  Before formulating these predictions, a datastore needs to be chosen to host the data.  Datastores come in various shapes and sizes to meet the needs of different </w:t>
-      </w:r>
-      <w:r>
-        <w:t xml:space="preserve">volume, velocity, variety </w:t>
-      </w:r>
-      <w:r>
-        <w:t xml:space="preserve">access pattern </w:t>
-      </w:r>
-      <w:r>
-        <w:t>requirements</w:t>
-      </w:r>
-      <w:sdt>
-        <w:sdtPr>
-          <w:id w:val="1078563338"/>
-          <w:citation/>
-        </w:sdtPr>
-        <w:sdtContent>
-          <w:r>
-            <w:fldChar w:fldCharType="begin"/>
-          </w:r>
-          <w:r>
-            <w:instrText xml:space="preserve">CITATION Tal18 \l 1033 </w:instrText>
-          </w:r>
-          <w:r>
-            <w:fldChar w:fldCharType="separate"/>
-          </w:r>
-          <w:r>
-            <w:rPr>
-              <w:noProof/>
-            </w:rPr>
-            <w:t xml:space="preserve"> (Taleb, Serhani, &amp; Dssouli, 2018)</w:t>
-          </w:r>
-          <w:r>
-            <w:fldChar w:fldCharType="end"/>
-          </w:r>
-        </w:sdtContent>
-      </w:sdt>
-      <w:r>
-        <w:t>.  Afterward, related facts and relationships transform into higher-order knowledge to enable decision processes.</w:t>
-      </w:r>
-    </w:p>
-    <w:p>
-      <w:pPr>
-        <w:pStyle w:val="Heading2"/>
-      </w:pPr>
-      <w:r>
-        <w:rPr>
-          <w:rStyle w:val="Strong"/>
-          <w:b/>
-          <w:bCs w:val="0"/>
-        </w:rPr>
-        <w:t>Data</w:t>
-      </w:r>
-      <w:r>
-        <w:t> Storage </w:t>
-      </w:r>
-      <w:r>
-        <w:rPr>
-          <w:rStyle w:val="Strong"/>
-          <w:b/>
-          <w:bCs w:val="0"/>
-        </w:rPr>
-        <w:t>Management</w:t>
-      </w:r>
-      <w:r>
-        <w:t> in Cloud Environments</w:t>
-      </w:r>
-      <w:r>
-        <w:t xml:space="preserve"> (2019)</w:t>
-      </w:r>
-    </w:p>
-    <w:p>
-      <w:r>
-        <w:tab/>
-        <w:t>This is an article about different cloud databases</w:t>
-      </w:r>
-      <w:sdt>
-        <w:sdtPr>
-          <w:id w:val="341675627"/>
-          <w:citation/>
-        </w:sdtPr>
-        <w:sdtContent>
-          <w:r>
-            <w:fldChar w:fldCharType="begin"/>
-          </w:r>
-          <w:r>
-            <w:instrText xml:space="preserve"> CITATION Yas17 \l 1033 </w:instrText>
-          </w:r>
-          <w:r>
-            <w:fldChar w:fldCharType="separate"/>
-          </w:r>
-          <w:r>
-            <w:rPr>
-              <w:noProof/>
-            </w:rPr>
-            <w:t xml:space="preserve"> (Yaser, Adel, &amp; Rajkumar, 2017)</w:t>
-          </w:r>
-          <w:r>
-            <w:fldChar w:fldCharType="end"/>
-          </w:r>
-        </w:sdtContent>
-      </w:sdt>
-      <w:r>
-        <w:t xml:space="preserve"> and probably makes for a good</w:t>
-      </w:r>
-      <w:r>
-        <w:t xml:space="preserve"> opener.</w:t>
-      </w:r>
-      <w:r>
-        <w:t xml:space="preserve"> </w:t>
-      </w:r>
-    </w:p>
-    <w:p>
-      <w:r>
-        <w:tab/>
-        <w:t xml:space="preserve">Here is a related article </w:t>
-      </w:r>
-      <w:r>
-        <w:t>A survey on data storage and placement methodologies for Cloud-Big Data ecosystem</w:t>
-      </w:r>
-      <w:r>
-        <w:t xml:space="preserve"> (</w:t>
-      </w:r>
-      <w:r>
-        <w:t>Somnath Mazumdar1 , Daniel Seybold2 , Kyriakos Kritikos3* and Yiannis Verginadis4</w:t>
-      </w:r>
-      <w:r>
-        <w:t>)</w:t>
-      </w:r>
-    </w:p>
-    <w:p>
-      <w:pPr>
-        <w:pStyle w:val="Heading2"/>
-      </w:pPr>
-      <w:r>
-        <w:t>Data aggregation processes: a survey, a taxonomy, and</w:t>
-      </w:r>
-      <w:r>
-        <w:t xml:space="preserve"> </w:t>
-      </w:r>
-      <w:r>
-        <w:t>design guidelines</w:t>
-      </w:r>
-      <w:r>
-        <w:t xml:space="preserve"> (2019)</w:t>
-      </w:r>
-    </w:p>
-    <w:p>
-      <w:r>
-        <w:tab/>
-      </w:r>
-      <w:r>
-        <w:t xml:space="preserve">The Data Aggregation Taxonomy (DAGGTAX) attempts to enumerate the different permutations of aggregation functions.  These variations have (1) periodic, sporadic, or aperiodic timing requirements, as they (2) prepare, aggregate, and perform post-handling of data </w:t>
-      </w:r>
-      <w:sdt>
-        <w:sdtPr>
-          <w:id w:val="1073087110"/>
-          <w:citation/>
-        </w:sdtPr>
-        <w:sdtContent>
-          <w:r>
-            <w:fldChar w:fldCharType="begin"/>
-          </w:r>
-          <w:r>
-            <w:instrText xml:space="preserve">CITATION Cai19 \l 1033 </w:instrText>
-          </w:r>
-          <w:r>
-            <w:fldChar w:fldCharType="separate"/>
-          </w:r>
-          <w:r>
-            <w:rPr>
-              <w:noProof/>
-            </w:rPr>
-            <w:t>(Cai, Gallina, &amp; Nyström, 2019)</w:t>
-          </w:r>
-          <w:r>
-            <w:fldChar w:fldCharType="end"/>
-          </w:r>
-        </w:sdtContent>
-      </w:sdt>
-      <w:r>
-        <w:t>.</w:t>
-      </w:r>
-    </w:p>
-    <w:p>
-      <w:pPr>
-        <w:pStyle w:val="Heading2"/>
-      </w:pPr>
-      <w:r>
-        <w:t>Big Data Quality: A Survey (2018)</w:t>
-      </w:r>
-    </w:p>
-    <w:p>
-      <w:r>
-        <w:lastRenderedPageBreak/>
-        <w:tab/>
-        <w:t>Good data in, good aggregations out</w:t>
-      </w:r>
-      <w:proofErr w:type="gramStart"/>
-      <w:r>
-        <w:t xml:space="preserve">. </w:t>
-      </w:r>
-      <w:proofErr w:type="gramEnd"/>
-      <w:r>
-        <w:t>It is important to measure your data quality upfront and often</w:t>
-      </w:r>
-      <w:sdt>
-        <w:sdtPr>
-          <w:id w:val="-776636997"/>
-          <w:citation/>
-        </w:sdtPr>
-        <w:sdtContent>
-          <w:r>
-            <w:fldChar w:fldCharType="begin"/>
-          </w:r>
-          <w:r>
-            <w:instrText xml:space="preserve"> CITATION Tal18 \l 1033 </w:instrText>
-          </w:r>
-          <w:r>
-            <w:fldChar w:fldCharType="separate"/>
-          </w:r>
-          <w:r>
-            <w:rPr>
-              <w:noProof/>
-            </w:rPr>
-            <w:t xml:space="preserve"> (Taleb, Serhani, &amp; Dssouli, 2018)</w:t>
-          </w:r>
-          <w:r>
-            <w:fldChar w:fldCharType="end"/>
-          </w:r>
-        </w:sdtContent>
-      </w:sdt>
-      <w:proofErr w:type="gramStart"/>
-      <w:r>
-        <w:t xml:space="preserve">. </w:t>
-      </w:r>
-      <w:proofErr w:type="gramEnd"/>
-      <w:r>
-        <w:t>Read the article and put more content here.</w:t>
-      </w:r>
-    </w:p>
-    <w:p/>
-    <w:p>
-      <w:pPr>
-        <w:pStyle w:val="ListParagraph"/>
-        <w:numPr>
-          <w:ilvl w:val="0"/>
-          <w:numId w:val="1"/>
-        </w:numPr>
-      </w:pPr>
-      <w:r>
-        <w:t>Database Technologies</w:t>
-      </w:r>
-    </w:p>
-    <w:p>
-      <w:pPr>
-        <w:pStyle w:val="ListParagraph"/>
-        <w:numPr>
-          <w:ilvl w:val="1"/>
-          <w:numId w:val="1"/>
-        </w:numPr>
-      </w:pPr>
-      <w:r>
-        <w:t>Cloud Storage</w:t>
-      </w:r>
-    </w:p>
-    <w:p>
-      <w:pPr>
-        <w:pStyle w:val="ListParagraph"/>
-        <w:numPr>
-          <w:ilvl w:val="1"/>
-          <w:numId w:val="1"/>
-        </w:numPr>
-      </w:pPr>
-      <w:r>
-        <w:t xml:space="preserve">A Graph Database of Yelp Dataset Challenge 2018 </w:t>
-      </w:r>
-      <w:proofErr w:type="spellStart"/>
-      <w:r>
-        <w:t>Krommuller</w:t>
-      </w:r>
-      <w:proofErr w:type="spellEnd"/>
-    </w:p>
-    <w:p>
-      <w:pPr>
-        <w:pStyle w:val="ListParagraph"/>
-        <w:numPr>
-          <w:ilvl w:val="1"/>
-          <w:numId w:val="1"/>
-        </w:numPr>
-      </w:pPr>
-      <w:r>
-        <w:t>A Comprehensive Survey of OLAP: Recent Trends</w:t>
-      </w:r>
-    </w:p>
-    <w:p>
-      <w:pPr>
-        <w:pStyle w:val="ListParagraph"/>
-        <w:numPr>
-          <w:ilvl w:val="1"/>
-          <w:numId w:val="1"/>
-        </w:numPr>
-      </w:pPr>
-      <w:r>
-        <w:t xml:space="preserve">&lt;something no </w:t>
-      </w:r>
-      <w:proofErr w:type="spellStart"/>
-      <w:r>
-        <w:t>sql</w:t>
-      </w:r>
-      <w:proofErr w:type="spellEnd"/>
-      <w:r>
-        <w:t xml:space="preserve"> specific here&gt;</w:t>
-      </w:r>
-    </w:p>
-    <w:p>
-      <w:pPr>
-        <w:pStyle w:val="ListParagraph"/>
-        <w:numPr>
-          <w:ilvl w:val="0"/>
-          <w:numId w:val="1"/>
-        </w:numPr>
-      </w:pPr>
-      <w:r>
-        <w:t>Migration</w:t>
-      </w:r>
-    </w:p>
-    <w:p>
-      <w:pPr>
-        <w:pStyle w:val="ListParagraph"/>
-        <w:numPr>
-          <w:ilvl w:val="1"/>
-          <w:numId w:val="1"/>
-        </w:numPr>
-      </w:pPr>
-      <w:r>
-        <w:t>Data Storage Management in Cloud Environments</w:t>
-      </w:r>
-    </w:p>
-    <w:p>
-      <w:pPr>
-        <w:pStyle w:val="ListParagraph"/>
-        <w:numPr>
-          <w:ilvl w:val="1"/>
-          <w:numId w:val="1"/>
-        </w:numPr>
-      </w:pPr>
-      <w:r>
-        <w:t>Document-Oriented Data Schema for Relational Database Migration to NoSQL</w:t>
-      </w:r>
-    </w:p>
-    <w:p>
-      <w:pPr>
-        <w:pStyle w:val="ListParagraph"/>
-        <w:numPr>
-          <w:ilvl w:val="1"/>
-          <w:numId w:val="1"/>
-        </w:numPr>
-      </w:pPr>
-      <w:r>
-        <w:t>Bringing SQL databases to key-based NoSQL databases a canonical approach</w:t>
-      </w:r>
-    </w:p>
-    <w:p>
-      <w:pPr>
-        <w:pStyle w:val="ListParagraph"/>
-        <w:numPr>
-          <w:ilvl w:val="0"/>
-          <w:numId w:val="1"/>
-        </w:numPr>
-      </w:pPr>
-      <w:r>
-        <w:t>Business Intelligence</w:t>
-      </w:r>
-    </w:p>
-    <w:p>
-      <w:pPr>
-        <w:pStyle w:val="ListParagraph"/>
-        <w:numPr>
-          <w:ilvl w:val="1"/>
-          <w:numId w:val="1"/>
-        </w:numPr>
-      </w:pPr>
-      <w:r>
-        <w:t>BI for Enterprise Systems</w:t>
-      </w:r>
-    </w:p>
-    <w:p>
-      <w:pPr>
-        <w:pStyle w:val="ListParagraph"/>
-        <w:numPr>
-          <w:ilvl w:val="1"/>
-          <w:numId w:val="1"/>
-        </w:numPr>
-      </w:pPr>
-      <w:r>
-        <w:t>&lt;</w:t>
-      </w:r>
-      <w:r>
-        <w:t xml:space="preserve"> -or- </w:t>
-      </w:r>
-      <w:r>
-        <w:t xml:space="preserve">something </w:t>
-      </w:r>
-      <w:r>
-        <w:t xml:space="preserve">BI </w:t>
-      </w:r>
-      <w:r>
-        <w:t>specific here&gt;</w:t>
+        <w:t>.  Systems for organizing the data provided in a standardized manner, then data scientists can begin exploring the data and coming up with operational insights.</w:t>
       </w:r>
       <w:bookmarkStart w:id="0" w:name="_GoBack"/>
       <w:bookmarkEnd w:id="0"/>
-    </w:p>
-    <w:p>
-      <w:pPr>
-        <w:pStyle w:val="ListParagraph"/>
-        <w:numPr>
-          <w:ilvl w:val="0"/>
-          <w:numId w:val="1"/>
-        </w:numPr>
-      </w:pPr>
-      <w:r>
-        <w:t>BI Transformations</w:t>
-      </w:r>
-    </w:p>
-    <w:p>
-      <w:pPr>
-        <w:pStyle w:val="ListParagraph"/>
-        <w:numPr>
-          <w:ilvl w:val="1"/>
-          <w:numId w:val="1"/>
-        </w:numPr>
-      </w:pPr>
-      <w:r>
-        <w:t>Aggregations</w:t>
-      </w:r>
-    </w:p>
-    <w:p>
-      <w:pPr>
-        <w:pStyle w:val="ListParagraph"/>
-        <w:numPr>
-          <w:ilvl w:val="1"/>
-          <w:numId w:val="1"/>
-        </w:numPr>
-      </w:pPr>
-      <w:r>
-        <w:t>Big Data Quality</w:t>
-      </w:r>
     </w:p>
     <w:sectPr>
       <w:headerReference w:type="default" r:id="rId8"/>
@@ -794,7 +348,14 @@
             <w:color w:val="7F7F7F" w:themeColor="background1" w:themeShade="7F"/>
             <w:spacing w:val="60"/>
           </w:rPr>
-          <w:t>DATABASES &amp; BUS.INTELLIGENCE</w:t>
+          <w:t xml:space="preserve">BUSINESS </w:t>
+        </w:r>
+        <w:r>
+          <w:rPr>
+            <w:color w:val="7F7F7F" w:themeColor="background1" w:themeShade="7F"/>
+            <w:spacing w:val="60"/>
+          </w:rPr>
+          <w:t>INTELLIGENCE</w:t>
         </w:r>
         <w:r>
           <w:rPr>
@@ -1402,6 +963,7 @@
   <w:style w:type="character" w:default="1" w:styleId="DefaultParagraphFont">
     <w:name w:val="Default Paragraph Font"/>
     <w:uiPriority w:val="1"/>
+    <w:semiHidden/>
     <w:unhideWhenUsed/>
   </w:style>
   <w:style w:type="table" w:default="1" w:styleId="TableNormal">
@@ -1899,7 +1461,7 @@
         </b:NameList>
       </b:Author>
     </b:Author>
-    <b:RefOrder>2</b:RefOrder>
+    <b:RefOrder>3</b:RefOrder>
   </b:Source>
   <b:Source>
     <b:Tag>Fac16</b:Tag>
@@ -1921,7 +1483,7 @@
         </b:NameList>
       </b:Author>
     </b:Author>
-    <b:RefOrder>1</b:RefOrder>
+    <b:RefOrder>4</b:RefOrder>
   </b:Source>
   <b:Source>
     <b:Tag>Cad17</b:Tag>
@@ -1943,7 +1505,7 @@
     <b:Month>May</b:Month>
     <b:Day>7</b:Day>
     <b:URL>https://www.theguardian.com/technology/2017/may/07/the-great-british-brexit-robbery-hijacked-democracy</b:URL>
-    <b:RefOrder>3</b:RefOrder>
+    <b:RefOrder>5</b:RefOrder>
   </b:Source>
   <b:Source>
     <b:Tag>Cai19</b:Tag>
@@ -1971,7 +1533,7 @@
     </b:Author>
     <b:JournalName>Computing October Volume 101, Issue 10</b:JournalName>
     <b:Pages>1397–1429</b:Pages>
-    <b:RefOrder>5</b:RefOrder>
+    <b:RefOrder>6</b:RefOrder>
   </b:Source>
   <b:Source>
     <b:Tag>Tal18</b:Tag>
@@ -1998,7 +1560,7 @@
     <b:Title>Big Data Quality: A Survey</b:Title>
     <b:JournalName>IEEE International Congress on Big Data</b:JournalName>
     <b:Year>2018</b:Year>
-    <b:RefOrder>4</b:RefOrder>
+    <b:RefOrder>7</b:RefOrder>
   </b:Source>
   <b:Source>
     <b:Tag>Yas17</b:Tag>
@@ -2026,13 +1588,56 @@
     <b:JournalName>ACM Computing Surveys  50(6)</b:JournalName>
     <b:Year>2017</b:Year>
     <b:Pages>1-51</b:Pages>
-    <b:RefOrder>6</b:RefOrder>
+    <b:RefOrder>8</b:RefOrder>
+  </b:Source>
+  <b:Source>
+    <b:Tag>Har19</b:Tag>
+    <b:SourceType>JournalArticle</b:SourceType>
+    <b:Guid>{CA551896-6BCD-4C12-B52E-3CC08E1B5A8B}</b:Guid>
+    <b:Author>
+      <b:Author>
+        <b:NameList>
+          <b:Person>
+            <b:Last>Harper</b:Last>
+            <b:First>J</b:First>
+          </b:Person>
+        </b:NameList>
+      </b:Author>
+    </b:Author>
+    <b:Title>Business Intelligence Tomorrow</b:Title>
+    <b:JournalName>KMWorld May/June</b:JournalName>
+    <b:Year>2019</b:Year>
+    <b:Pages>12-16</b:Pages>
+    <b:RefOrder>1</b:RefOrder>
+  </b:Source>
+  <b:Source>
+    <b:Tag>Aji19</b:Tag>
+    <b:SourceType>JournalArticle</b:SourceType>
+    <b:Guid>{1D7011D8-E51A-4588-9852-EF81D9DC72B7}</b:Guid>
+    <b:Author>
+      <b:Author>
+        <b:NameList>
+          <b:Person>
+            <b:Last>Ajis</b:Last>
+            <b:First>A</b:First>
+          </b:Person>
+          <b:Person>
+            <b:Last>Baharin</b:Last>
+            <b:First>S</b:First>
+          </b:Person>
+        </b:NameList>
+      </b:Author>
+    </b:Author>
+    <b:Title>Dark Data management as frontier of Information Governance</b:Title>
+    <b:Year>2019</b:Year>
+    <b:Pages>34-36</b:Pages>
+    <b:RefOrder>2</b:RefOrder>
   </b:Source>
 </b:Sources>
 </file>
 
 <file path=customXml/itemProps1.xml><?xml version="1.0" encoding="utf-8"?>
-<ds:datastoreItem xmlns:ds="http://schemas.openxmlformats.org/officeDocument/2006/customXml" ds:itemID="{8ADA5AD3-9BCF-48C2-9435-868D5CDFB34B}">
+<ds:datastoreItem xmlns:ds="http://schemas.openxmlformats.org/officeDocument/2006/customXml" ds:itemID="{25CBFE07-371F-45BB-8556-723C67E311C8}">
   <ds:schemaRefs>
     <ds:schemaRef ds:uri="http://schemas.openxmlformats.org/officeDocument/2006/bibliography"/>
   </ds:schemaRefs>

</xml_diff>

<commit_message>
this is crap paper
</commit_message>
<xml_diff>
--- a/Week1_BI_Bibliography/BachmeierNTIM7020-1.docx
+++ b/Week1_BI_Bibliography/BachmeierNTIM7020-1.docx
@@ -219,10 +219,216 @@
         </w:sdtContent>
       </w:sdt>
       <w:r>
-        <w:t>.  Systems for organizing the data provided in a standardized manner, then data scientists can begin exploring the data and coming up with operational insights.</w:t>
+        <w:t>.</w:t>
+      </w:r>
+      <w:r>
+        <w:t xml:space="preserve">  As these organizational systems improve the usability and discoverability of specific data subsets, </w:t>
+      </w:r>
+      <w:r>
+        <w:t>then data scientists can begin exploring the data and coming up with operational insights.</w:t>
+      </w:r>
+    </w:p>
+    <w:p>
+      <w:pPr>
+        <w:ind w:firstLine="720"/>
+      </w:pPr>
+      <w:r>
+        <w:t xml:space="preserve">The second aspect deals with the interaction of users into the data management system.  Many of these data repositories rely on query languages, such as Structured Query Language </w:t>
+      </w:r>
+      <w:r>
+        <w:lastRenderedPageBreak/>
+        <w:t>(SQL), to store and retrieve records.  These languages introduce a barrier to entry challenges for users of the system, as they need to learn tedious syntax.  Instead, Natural Language Processing (NLP) can convert business questions directly into data-driven solutions.  When the NLP algorithm is made aware of proprietary object models, it can derive entities, verbs, and other relationships.  These capabilities led to a democratization of self-service scenarios across all levels of the organization.</w:t>
+      </w:r>
+    </w:p>
+    <w:p>
+      <w:pPr>
+        <w:ind w:firstLine="720"/>
+      </w:pPr>
+      <w:r>
+        <w:t>The third aspect is the inclusion of edge computing in data processing architectures.  Micro-clouds of IoT and mobile devices are generating vast collections of sensor and machine-to-machine data.  Centrally processing these feeds could involve significant network I/</w:t>
+      </w:r>
+      <w:proofErr w:type="gramStart"/>
+      <w:r>
+        <w:t>O, or</w:t>
+      </w:r>
+      <w:proofErr w:type="gramEnd"/>
+      <w:r>
+        <w:t xml:space="preserve"> is economically prohibitive to move.  Instead, a transformation of these ‘high volume/low quality’ feeds into ‘low volume/high quality’ aggregations needs to take place.  For instance, one hundred temperature sensors could report one hundred individual measurements or the median of their aggregate value.</w:t>
+      </w:r>
+    </w:p>
+    <w:p>
+      <w:pPr>
+        <w:pStyle w:val="Heading1"/>
+        <w:rPr>
+          <w:color w:val="D4D4D4"/>
+        </w:rPr>
+      </w:pPr>
+      <w:r>
+        <w:t>Big Data Quality: A Survey (2018)</w:t>
+      </w:r>
+    </w:p>
+    <w:p>
+      <w:r>
+        <w:t xml:space="preserve"> </w:t>
+      </w:r>
+      <w:r>
+        <w:tab/>
+      </w:r>
+      <w:r>
+        <w:t>Big data is high-volume, high-velocity, and high-variety information that needs to be transformed into high-quality models</w:t>
+      </w:r>
+      <w:sdt>
+        <w:sdtPr>
+          <w:id w:val="1835180633"/>
+          <w:citation/>
+        </w:sdtPr>
+        <w:sdtContent>
+          <w:r>
+            <w:fldChar w:fldCharType="begin"/>
+          </w:r>
+          <w:r>
+            <w:instrText xml:space="preserve">CITATION Tal181 \l 1033 </w:instrText>
+          </w:r>
+          <w:r>
+            <w:fldChar w:fldCharType="separate"/>
+          </w:r>
+          <w:r>
+            <w:rPr>
+              <w:noProof/>
+            </w:rPr>
+            <w:t xml:space="preserve"> (Taleb et al., 2018)</w:t>
+          </w:r>
+          <w:r>
+            <w:fldChar w:fldCharType="end"/>
+          </w:r>
+        </w:sdtContent>
+      </w:sdt>
+      <w:r>
+        <w:t xml:space="preserve">.  According to ISO 25012, the critical measurement of quality is its fitness for us.  </w:t>
+      </w:r>
+      <w:proofErr w:type="spellStart"/>
+      <w:r>
+        <w:t>Taleb</w:t>
+      </w:r>
+      <w:proofErr w:type="spellEnd"/>
+      <w:r>
+        <w:t xml:space="preserve"> et al. measure this fitness against intrinsic, contextual, accessibility, and representational dimensions.  They propose a Process-Driven Analytic Pipeline that contains multiple quality gates.  Each quality gate further refines the information into a more standardized and curated representation of itself.  For instance, unstructured data becomes annotated, reformatted, and entities extracted.  This curation process improves the consumption of data into analytical solutions, enabling more precise estimations.</w:t>
+      </w:r>
+    </w:p>
+    <w:p>
+      <w:r>
+        <w:lastRenderedPageBreak/>
+        <w:tab/>
+        <w:t xml:space="preserve">Their approach is </w:t>
+      </w:r>
+      <w:proofErr w:type="gramStart"/>
+      <w:r>
+        <w:t>similar to</w:t>
+      </w:r>
+      <w:proofErr w:type="gramEnd"/>
+      <w:r>
+        <w:t xml:space="preserve"> the National Institute of Standards and Technology (NIST) reference model for data lifecycle management, which includes phases Collection, Preparation, Analysis, and Action</w:t>
+      </w:r>
+      <w:sdt>
+        <w:sdtPr>
+          <w:id w:val="-388654891"/>
+          <w:citation/>
+        </w:sdtPr>
+        <w:sdtContent>
+          <w:r>
+            <w:fldChar w:fldCharType="begin"/>
+          </w:r>
+          <w:r>
+            <w:instrText xml:space="preserve"> CITATION Maz19 \l 1033 </w:instrText>
+          </w:r>
+          <w:r>
+            <w:fldChar w:fldCharType="separate"/>
+          </w:r>
+          <w:r>
+            <w:rPr>
+              <w:noProof/>
+            </w:rPr>
+            <w:t xml:space="preserve"> (Mazumdar, Seybold, Kritikos, &amp; Verginadis, 2019)</w:t>
+          </w:r>
+          <w:r>
+            <w:fldChar w:fldCharType="end"/>
+          </w:r>
+        </w:sdtContent>
+      </w:sdt>
+      <w:r>
+        <w:t>.  NIST also proposes spending effort upfront to clean data sets.  For instance, extreme outliers might skew the prediction results, and by pre-emptively removing them, a more accurate model defined.</w:t>
+      </w:r>
+    </w:p>
+    <w:p>
+      <w:pPr>
+        <w:pStyle w:val="Heading1"/>
+      </w:pPr>
+      <w:r>
+        <w:t>Business Intelligence for Enterprise Systems: A Survey</w:t>
+      </w:r>
+      <w:r>
+        <w:t xml:space="preserve"> (2017)</w:t>
+      </w:r>
+    </w:p>
+    <w:p>
+      <w:r>
+        <w:tab/>
+        <w:t xml:space="preserve">After </w:t>
+      </w:r>
+      <w:r>
+        <w:t>data</w:t>
+      </w:r>
+      <w:r>
+        <w:t xml:space="preserve"> curation, experts use machine learning to perform statistical analysis</w:t>
+      </w:r>
+      <w:sdt>
+        <w:sdtPr>
+          <w:id w:val="-1203710095"/>
+          <w:citation/>
+        </w:sdtPr>
+        <w:sdtContent>
+          <w:r>
+            <w:fldChar w:fldCharType="begin"/>
+          </w:r>
+          <w:r>
+            <w:instrText xml:space="preserve"> CITATION Dua17 \l 1033 </w:instrText>
+          </w:r>
+          <w:r>
+            <w:fldChar w:fldCharType="separate"/>
+          </w:r>
+          <w:r>
+            <w:rPr>
+              <w:noProof/>
+            </w:rPr>
+            <w:t xml:space="preserve"> (Duan &amp; Xy, 2017)</w:t>
+          </w:r>
+          <w:r>
+            <w:fldChar w:fldCharType="end"/>
+          </w:r>
+        </w:sdtContent>
+      </w:sdt>
+      <w:r>
+        <w:t>.</w:t>
+      </w:r>
+      <w:r>
+        <w:t xml:space="preserve">  </w:t>
+      </w:r>
+      <w:r>
+        <w:t xml:space="preserve">Many supervised algorithms, such as linear regression, exist to associate data features with a known label.  An example dataset might contain housing sales prices, along with its age and square footage information.  </w:t>
       </w:r>
       <w:bookmarkStart w:id="0" w:name="_GoBack"/>
+      <w:r>
+        <w:t xml:space="preserve">Given </w:t>
+      </w:r>
       <w:bookmarkEnd w:id="0"/>
+      <w:r>
+        <w:t xml:space="preserve">  </w:t>
+      </w:r>
+    </w:p>
+    <w:p>
+      <w:pPr>
+        <w:ind w:firstLine="720"/>
+      </w:pPr>
     </w:p>
     <w:sectPr>
       <w:headerReference w:type="default" r:id="rId8"/>
@@ -1461,7 +1667,7 @@
         </b:NameList>
       </b:Author>
     </b:Author>
-    <b:RefOrder>3</b:RefOrder>
+    <b:RefOrder>6</b:RefOrder>
   </b:Source>
   <b:Source>
     <b:Tag>Fac16</b:Tag>
@@ -1483,7 +1689,7 @@
         </b:NameList>
       </b:Author>
     </b:Author>
-    <b:RefOrder>4</b:RefOrder>
+    <b:RefOrder>7</b:RefOrder>
   </b:Source>
   <b:Source>
     <b:Tag>Cad17</b:Tag>
@@ -1505,7 +1711,7 @@
     <b:Month>May</b:Month>
     <b:Day>7</b:Day>
     <b:URL>https://www.theguardian.com/technology/2017/may/07/the-great-british-brexit-robbery-hijacked-democracy</b:URL>
-    <b:RefOrder>5</b:RefOrder>
+    <b:RefOrder>8</b:RefOrder>
   </b:Source>
   <b:Source>
     <b:Tag>Cai19</b:Tag>
@@ -1533,7 +1739,7 @@
     </b:Author>
     <b:JournalName>Computing October Volume 101, Issue 10</b:JournalName>
     <b:Pages>1397–1429</b:Pages>
-    <b:RefOrder>6</b:RefOrder>
+    <b:RefOrder>9</b:RefOrder>
   </b:Source>
   <b:Source>
     <b:Tag>Tal18</b:Tag>
@@ -1560,7 +1766,7 @@
     <b:Title>Big Data Quality: A Survey</b:Title>
     <b:JournalName>IEEE International Congress on Big Data</b:JournalName>
     <b:Year>2018</b:Year>
-    <b:RefOrder>7</b:RefOrder>
+    <b:RefOrder>10</b:RefOrder>
   </b:Source>
   <b:Source>
     <b:Tag>Yas17</b:Tag>
@@ -1588,7 +1794,7 @@
     <b:JournalName>ACM Computing Surveys  50(6)</b:JournalName>
     <b:Year>2017</b:Year>
     <b:Pages>1-51</b:Pages>
-    <b:RefOrder>8</b:RefOrder>
+    <b:RefOrder>11</b:RefOrder>
   </b:Source>
   <b:Source>
     <b:Tag>Har19</b:Tag>
@@ -1633,11 +1839,76 @@
     <b:Pages>34-36</b:Pages>
     <b:RefOrder>2</b:RefOrder>
   </b:Source>
+  <b:Source>
+    <b:Tag>Tal181</b:Tag>
+    <b:SourceType>JournalArticle</b:SourceType>
+    <b:Guid>{2725111F-E06D-49AE-A4BA-0EC9E021F287}</b:Guid>
+    <b:Author>
+      <b:Author>
+        <b:Corporate>Taleb et al.</b:Corporate>
+      </b:Author>
+    </b:Author>
+    <b:Title>Big Data Quality: A Survey</b:Title>
+    <b:Year>2018</b:Year>
+    <b:RefOrder>3</b:RefOrder>
+  </b:Source>
+  <b:Source>
+    <b:Tag>Maz19</b:Tag>
+    <b:SourceType>JournalArticle</b:SourceType>
+    <b:Guid>{60ADCF63-ACEE-40B0-B75C-7649A3A1174F}</b:Guid>
+    <b:Author>
+      <b:Author>
+        <b:NameList>
+          <b:Person>
+            <b:Last>Mazumdar</b:Last>
+            <b:First>S</b:First>
+          </b:Person>
+          <b:Person>
+            <b:Last>Seybold</b:Last>
+            <b:First>D</b:First>
+          </b:Person>
+          <b:Person>
+            <b:Last>Kritikos</b:Last>
+            <b:First>K</b:First>
+          </b:Person>
+          <b:Person>
+            <b:Last>Verginadis</b:Last>
+            <b:First>Y</b:First>
+          </b:Person>
+        </b:NameList>
+      </b:Author>
+    </b:Author>
+    <b:Title>A survey on data storage and placement methodologies for Cloud‑Big Data ecosystem</b:Title>
+    <b:Year>2019</b:Year>
+    <b:RefOrder>4</b:RefOrder>
+  </b:Source>
+  <b:Source>
+    <b:Tag>Dua17</b:Tag>
+    <b:SourceType>JournalArticle</b:SourceType>
+    <b:Guid>{29A1F904-2919-4EB9-84B6-7B0D83AB7048}</b:Guid>
+    <b:Author>
+      <b:Author>
+        <b:NameList>
+          <b:Person>
+            <b:Last>Duan</b:Last>
+            <b:First>L</b:First>
+          </b:Person>
+          <b:Person>
+            <b:Last>Xy</b:Last>
+            <b:First>L</b:First>
+          </b:Person>
+        </b:NameList>
+      </b:Author>
+    </b:Author>
+    <b:Title>Business Intelligence for Enterprise Systems: A Survey</b:Title>
+    <b:Year>2017</b:Year>
+    <b:RefOrder>5</b:RefOrder>
+  </b:Source>
 </b:Sources>
 </file>
 
 <file path=customXml/itemProps1.xml><?xml version="1.0" encoding="utf-8"?>
-<ds:datastoreItem xmlns:ds="http://schemas.openxmlformats.org/officeDocument/2006/customXml" ds:itemID="{25CBFE07-371F-45BB-8556-723C67E311C8}">
+<ds:datastoreItem xmlns:ds="http://schemas.openxmlformats.org/officeDocument/2006/customXml" ds:itemID="{9153897F-B3B6-4590-B6DC-56E20876D2EA}">
   <ds:schemaRefs>
     <ds:schemaRef ds:uri="http://schemas.openxmlformats.org/officeDocument/2006/bibliography"/>
   </ds:schemaRefs>

</xml_diff>

<commit_message>
break to wash kid
</commit_message>
<xml_diff>
--- a/Week1_BI_Bibliography/BachmeierNTIM7020-1.docx
+++ b/Week1_BI_Bibliography/BachmeierNTIM7020-1.docx
@@ -235,7 +235,15 @@
         <w:ind w:firstLine="720"/>
       </w:pPr>
       <w:r>
-        <w:t>The third aspect is the inclusion of edge computing in data processing architectures.  Micro-clouds of IoT and mobile devices are generating vast collections of sensor and machine-to-machine data.  Centrally processing these feeds could involve significant network I/O, or is economically prohibitive to move.  Instead, a transformation of these ‘high volume/low quality’ feeds into ‘low volume/high quality’ aggregations needs to take place.  For instance, one hundred temperature sensors could report one hundred individual measurements or the median of their aggregate value.</w:t>
+        <w:t>The third aspect is the inclusion of edge computing in data processing architectures.  Micro-clouds of IoT and mobile devices are generating vast collections of sensor and machine-to-machine data.  Centrally processing these feeds could involve significant network I/</w:t>
+      </w:r>
+      <w:proofErr w:type="gramStart"/>
+      <w:r>
+        <w:t>O, or</w:t>
+      </w:r>
+      <w:proofErr w:type="gramEnd"/>
+      <w:r>
+        <w:t xml:space="preserve"> is economically prohibitive to move.  Instead, a transformation of these ‘high volume/low quality’ feeds into ‘low volume/high quality’ aggregations needs to take place.  For instance, one hundred temperature sensors could report one hundred individual measurements or the median of their aggregate value.</w:t>
       </w:r>
     </w:p>
     <w:p>
@@ -308,7 +316,15 @@
       <w:r>
         <w:lastRenderedPageBreak/>
         <w:tab/>
-        <w:t>Their approach is similar to the National Institute of Standards and Technology (NIST) reference model for data lifecycle management, which includes phases Collection, Preparation, Analysis, and Action</w:t>
+        <w:t xml:space="preserve">Their approach is </w:t>
+      </w:r>
+      <w:proofErr w:type="gramStart"/>
+      <w:r>
+        <w:t>similar to</w:t>
+      </w:r>
+      <w:proofErr w:type="gramEnd"/>
+      <w:r>
+        <w:t xml:space="preserve"> the National Institute of Standards and Technology (NIST) reference model for data lifecycle management, which includes phases Collection, Preparation, Analysis, and Action</w:t>
       </w:r>
       <w:sdt>
         <w:sdtPr>
@@ -433,7 +449,15 @@
         <w:t xml:space="preserve">is </w:t>
       </w:r>
       <w:r>
-        <w:t>exposed through RESTful endpoints and consumed by other enterprise applications.  Through the use of web service abstraction layers, a clear separation of duties occurs, such that development teams can leverage the predictive capabilities without specialized data science training.</w:t>
+        <w:t xml:space="preserve">exposed through RESTful endpoints and consumed by other enterprise applications.  </w:t>
+      </w:r>
+      <w:proofErr w:type="gramStart"/>
+      <w:r>
+        <w:t>Through the use of</w:t>
+      </w:r>
+      <w:proofErr w:type="gramEnd"/>
+      <w:r>
+        <w:t xml:space="preserve"> web service abstraction layers, a clear separation of duties occurs, such that development teams can leverage the predictive capabilities without specialized data science training.</w:t>
       </w:r>
     </w:p>
     <w:p>
@@ -530,7 +554,15 @@
         </w:sdtContent>
       </w:sdt>
       <w:r>
-        <w:t xml:space="preserve">.  Patil et al. also point to adoption challenges caused in-memory storage models limiting the scalability and inconsistency of programming interfaces.  They acknowledge that Gremlin and SPARQL are gaining consensus as to the leading query languages, but have a long road to industry standard tooling.  </w:t>
+        <w:t xml:space="preserve">.  Patil et al. also point to adoption challenges caused in-memory storage models limiting the scalability and inconsistency of programming interfaces.  They acknowledge that Gremlin and SPARQL are gaining consensus as to the leading query </w:t>
+      </w:r>
+      <w:proofErr w:type="gramStart"/>
+      <w:r>
+        <w:t>languages, but</w:t>
+      </w:r>
+      <w:proofErr w:type="gramEnd"/>
+      <w:r>
+        <w:t xml:space="preserve"> have a long road to industry standard tooling.  </w:t>
       </w:r>
     </w:p>
     <w:p>
@@ -630,7 +662,15 @@
       </w:r>
       <w:proofErr w:type="spellEnd"/>
       <w:r>
-        <w:t xml:space="preserve"> service to expose RESTful interfaces that accept Gremlin queries.  Similar to Cypher, Gremlin can perform many relationships and path operations, such as the shortest path.  Titan typically accompanies Apache TinkerPop, a Java-based implementation that can scale to billions of nodes across clusters of horizontal-scaled servers.</w:t>
+        <w:t xml:space="preserve"> service to expose RESTful interfaces that accept Gremlin queries.  </w:t>
+      </w:r>
+      <w:proofErr w:type="gramStart"/>
+      <w:r>
+        <w:t>Similar to</w:t>
+      </w:r>
+      <w:proofErr w:type="gramEnd"/>
+      <w:r>
+        <w:t xml:space="preserve"> Cypher, Gremlin can perform many relationships and path operations, such as the shortest path.  Titan typically accompanies Apache TinkerPop, a Java-based implementation that can scale to billions of nodes across clusters of horizontal-scaled servers.</w:t>
       </w:r>
     </w:p>
     <w:p>
@@ -642,19 +682,102 @@
       </w:r>
       <w:r>
         <w:lastRenderedPageBreak/>
-        <w:t xml:space="preserve">recently, it has been challenging for smaller organizations to manage big data graphs due to cost restrictions.  However, now that public cloud providers are natively offering on-demand pay-for-use </w:t>
+        <w:t>recently, it has been challenging for smaller organizations to manage big data graphs due to cost restrictions.  However, now that public cloud providers are natively offering on-demand pay-for-use economics, they are becoming available to businesses of all shapes and sizes.</w:t>
+      </w:r>
+    </w:p>
+    <w:p>
+      <w:pPr>
+        <w:pStyle w:val="Heading1"/>
+      </w:pPr>
+      <w:r>
+        <w:t>Data Storage Management in Cloud Environments</w:t>
+      </w:r>
+      <w:r>
+        <w:t>: Taxonomy and Direction (2017)</w:t>
+      </w:r>
+    </w:p>
+    <w:p>
+      <w:r>
+        <w:tab/>
+        <w:t>Storage as a Service (</w:t>
+      </w:r>
+      <w:proofErr w:type="spellStart"/>
+      <w:r>
+        <w:t>StaaS</w:t>
+      </w:r>
+      <w:proofErr w:type="spellEnd"/>
+      <w:r>
+        <w:t>) is enabling businesses to make agile use of highly reliable, scalable, and flexible resource pools</w:t>
+      </w:r>
+      <w:sdt>
+        <w:sdtPr>
+          <w:id w:val="1837191365"/>
+          <w:citation/>
+        </w:sdtPr>
+        <w:sdtContent>
+          <w:r>
+            <w:fldChar w:fldCharType="begin"/>
+          </w:r>
+          <w:r>
+            <w:instrText xml:space="preserve"> CITATION Man172 \l 1033 </w:instrText>
+          </w:r>
+          <w:r>
+            <w:fldChar w:fldCharType="separate"/>
+          </w:r>
+          <w:r>
+            <w:rPr>
+              <w:noProof/>
+            </w:rPr>
+            <w:t xml:space="preserve"> (Mansouri, Nadjaran, &amp; Buyya, 2017)</w:t>
+          </w:r>
+          <w:r>
+            <w:fldChar w:fldCharType="end"/>
+          </w:r>
+        </w:sdtContent>
+      </w:sdt>
+      <w:r>
+        <w:t>.  According to the CAP theorem, a distributed store can't provide more than two guarantees between consistency, availability, and partition tolerance</w:t>
+      </w:r>
+      <w:sdt>
+        <w:sdtPr>
+          <w:id w:val="-2076049711"/>
+          <w:citation/>
+        </w:sdtPr>
+        <w:sdtContent>
+          <w:r>
+            <w:fldChar w:fldCharType="begin"/>
+          </w:r>
+          <w:r>
+            <w:instrText xml:space="preserve"> CITATION Gil02 \l 1033 </w:instrText>
+          </w:r>
+          <w:r>
+            <w:fldChar w:fldCharType="separate"/>
+          </w:r>
+          <w:r>
+            <w:rPr>
+              <w:noProof/>
+            </w:rPr>
+            <w:t xml:space="preserve"> (Gilbert &amp; Lynch, 2002)</w:t>
+          </w:r>
+          <w:r>
+            <w:fldChar w:fldCharType="end"/>
+          </w:r>
+        </w:sdtContent>
+      </w:sdt>
+      <w:r>
+        <w:t xml:space="preserve">.  This constraint causes network administrators to choose between different optimization points offered by Relational (SQL), </w:t>
+      </w:r>
+      <w:r>
+        <w:t xml:space="preserve">Not Only SQL (NoSQL),  </w:t>
+      </w:r>
+      <w:r>
+        <w:t xml:space="preserve">and NewSQL solutions.  Relational stores focus on consistency over availability, in contrast to NoSQL, which targets availability through eventual consistency models.  Between these two extremes is NewSQL, which provides ACID transactions across a storage partition, not the entire data set.  This </w:t>
       </w:r>
       <w:bookmarkStart w:id="0" w:name="_GoBack"/>
       <w:bookmarkEnd w:id="0"/>
       <w:r>
-        <w:t>economics, they are becoming available to businesses of all shapes and sizes.</w:t>
-      </w:r>
-    </w:p>
-    <w:p/>
-    <w:p>
-      <w:pPr>
-        <w:pStyle w:val="Heading1"/>
-      </w:pPr>
+        <w:t xml:space="preserve"> </w:t>
+      </w:r>
     </w:p>
     <w:sectPr>
       <w:headerReference w:type="default" r:id="rId8"/>
@@ -1893,7 +2016,7 @@
         </b:NameList>
       </b:Author>
     </b:Author>
-    <b:RefOrder>9</b:RefOrder>
+    <b:RefOrder>11</b:RefOrder>
   </b:Source>
   <b:Source>
     <b:Tag>Fac16</b:Tag>
@@ -1915,7 +2038,7 @@
         </b:NameList>
       </b:Author>
     </b:Author>
-    <b:RefOrder>10</b:RefOrder>
+    <b:RefOrder>12</b:RefOrder>
   </b:Source>
   <b:Source>
     <b:Tag>Cad17</b:Tag>
@@ -1937,7 +2060,7 @@
     <b:Month>May</b:Month>
     <b:Day>7</b:Day>
     <b:URL>https://www.theguardian.com/technology/2017/may/07/the-great-british-brexit-robbery-hijacked-democracy</b:URL>
-    <b:RefOrder>11</b:RefOrder>
+    <b:RefOrder>13</b:RefOrder>
   </b:Source>
   <b:Source>
     <b:Tag>Cai19</b:Tag>
@@ -1965,7 +2088,7 @@
     </b:Author>
     <b:JournalName>Computing October Volume 101, Issue 10</b:JournalName>
     <b:Pages>1397–1429</b:Pages>
-    <b:RefOrder>12</b:RefOrder>
+    <b:RefOrder>14</b:RefOrder>
   </b:Source>
   <b:Source>
     <b:Tag>Tal18</b:Tag>
@@ -1992,7 +2115,7 @@
     <b:Title>Big Data Quality: A Survey</b:Title>
     <b:JournalName>IEEE International Congress on Big Data</b:JournalName>
     <b:Year>2018</b:Year>
-    <b:RefOrder>13</b:RefOrder>
+    <b:RefOrder>15</b:RefOrder>
   </b:Source>
   <b:Source>
     <b:Tag>Yas17</b:Tag>
@@ -2020,7 +2143,7 @@
     <b:JournalName>ACM Computing Surveys  50(6)</b:JournalName>
     <b:Year>2017</b:Year>
     <b:Pages>1-51</b:Pages>
-    <b:RefOrder>14</b:RefOrder>
+    <b:RefOrder>16</b:RefOrder>
   </b:Source>
   <b:Source>
     <b:Tag>Har19</b:Tag>
@@ -2220,11 +2343,61 @@
     <b:Year>2018</b:Year>
     <b:RefOrder>8</b:RefOrder>
   </b:Source>
+  <b:Source>
+    <b:Tag>Man172</b:Tag>
+    <b:SourceType>JournalArticle</b:SourceType>
+    <b:Guid>{7EB1DA65-AC48-43C7-A90F-9AFEF33B29F7}</b:Guid>
+    <b:Author>
+      <b:Author>
+        <b:NameList>
+          <b:Person>
+            <b:Last>Mansouri</b:Last>
+            <b:First>Y</b:First>
+          </b:Person>
+          <b:Person>
+            <b:Last>Nadjaran</b:Last>
+            <b:First>T</b:First>
+          </b:Person>
+          <b:Person>
+            <b:Last>Buyya</b:Last>
+            <b:First>R</b:First>
+          </b:Person>
+        </b:NameList>
+      </b:Author>
+    </b:Author>
+    <b:Title>Data Storage Management in Cloud Environments: Taxonomy, Survey, and Future Directions</b:Title>
+    <b:Year>2017</b:Year>
+    <b:RefOrder>9</b:RefOrder>
+  </b:Source>
+  <b:Source>
+    <b:Tag>Gil02</b:Tag>
+    <b:SourceType>JournalArticle</b:SourceType>
+    <b:Guid>{45170A21-EF83-4410-AAD6-D57FF61A91AE}</b:Guid>
+    <b:Author>
+      <b:Author>
+        <b:NameList>
+          <b:Person>
+            <b:Last>Gilbert</b:Last>
+            <b:First>S</b:First>
+          </b:Person>
+          <b:Person>
+            <b:Last>Lynch</b:Last>
+            <b:First>N</b:First>
+          </b:Person>
+        </b:NameList>
+      </b:Author>
+    </b:Author>
+    <b:Title>Brewer's conjecture and the feasibility of consistent, available, partition-tolerant web services</b:Title>
+    <b:JournalName>ACM SIGACT News, Volume 33 Issue 2</b:JournalName>
+    <b:Year>2002</b:Year>
+    <b:Pages>51-59</b:Pages>
+    <b:RefOrder>10</b:RefOrder>
+  </b:Source>
 </b:Sources>
 </file>
 
 <file path=customXml/itemProps1.xml><?xml version="1.0" encoding="utf-8"?>
-<ds:datastoreItem xmlns:ds="http://schemas.openxmlformats.org/officeDocument/2006/customXml" ds:itemID="{88B345FD-636A-4047-85AC-A73E8BC8C5C7}">
+<ds:datastoreItem xmlns:ds="http://schemas.openxmlformats.org/officeDocument/2006/customXml" ds:itemID="{D11BE604-F30D-45DD-BCDE-38D9B528197F}">
   <ds:schemaRefs>
     <ds:schemaRef ds:uri="http://schemas.openxmlformats.org/officeDocument/2006/bibliography"/>
   </ds:schemaRefs>

</xml_diff>

<commit_message>
checkpoint, going to bed
</commit_message>
<xml_diff>
--- a/Week1_BI_Bibliography/BachmeierNTIM7020-1.docx
+++ b/Week1_BI_Bibliography/BachmeierNTIM7020-1.docx
@@ -235,15 +235,7 @@
         <w:ind w:firstLine="720"/>
       </w:pPr>
       <w:r>
-        <w:t>The third aspect is the inclusion of edge computing in data processing architectures.  Micro-clouds of IoT and mobile devices are generating vast collections of sensor and machine-to-machine data.  Centrally processing these feeds could involve significant network I/</w:t>
-      </w:r>
-      <w:proofErr w:type="gramStart"/>
-      <w:r>
-        <w:t>O, or</w:t>
-      </w:r>
-      <w:proofErr w:type="gramEnd"/>
-      <w:r>
-        <w:t xml:space="preserve"> is economically prohibitive to move.  Instead, a transformation of these ‘high volume/low quality’ feeds into ‘low volume/high quality’ aggregations needs to take place.  For instance, one hundred temperature sensors could report one hundred individual measurements or the median of their aggregate value.</w:t>
+        <w:t>The third aspect is the inclusion of edge computing in data processing architectures.  Micro-clouds of IoT and mobile devices are generating vast collections of sensor and machine-to-machine data.  Centrally processing these feeds could involve significant network I/O, or is economically prohibitive to move.  Instead, a transformation of these ‘high volume/low quality’ feeds into ‘low volume/high quality’ aggregations needs to take place.  For instance, one hundred temperature sensors could report one hundred individual measurements or the median of their aggregate value.</w:t>
       </w:r>
     </w:p>
     <w:p>
@@ -268,7 +260,13 @@
         <w:t xml:space="preserve">Big data is high-volume, high-velocity, and high-variety information that </w:t>
       </w:r>
       <w:r>
-        <w:t xml:space="preserve">can produce high-value assuming it's </w:t>
+        <w:t>can produce high-value</w:t>
+      </w:r>
+      <w:r>
+        <w:t>,</w:t>
+      </w:r>
+      <w:r>
+        <w:t xml:space="preserve"> assuming it's </w:t>
       </w:r>
       <w:r>
         <w:t>high-quality</w:t>
@@ -316,15 +314,7 @@
       <w:r>
         <w:lastRenderedPageBreak/>
         <w:tab/>
-        <w:t xml:space="preserve">Their approach is </w:t>
-      </w:r>
-      <w:proofErr w:type="gramStart"/>
-      <w:r>
-        <w:t>similar to</w:t>
-      </w:r>
-      <w:proofErr w:type="gramEnd"/>
-      <w:r>
-        <w:t xml:space="preserve"> the National Institute of Standards and Technology (NIST) reference model for data lifecycle management, which includes phases Collection, Preparation, Analysis, and Action</w:t>
+        <w:t>Their approach is similar to the National Institute of Standards and Technology (NIST) reference model for data lifecycle management, which includes phases Collection, Preparation, Analysis, and Action</w:t>
       </w:r>
       <w:sdt>
         <w:sdtPr>
@@ -449,15 +439,7 @@
         <w:t xml:space="preserve">is </w:t>
       </w:r>
       <w:r>
-        <w:t xml:space="preserve">exposed through RESTful endpoints and consumed by other enterprise applications.  </w:t>
-      </w:r>
-      <w:proofErr w:type="gramStart"/>
-      <w:r>
-        <w:t>Through the use of</w:t>
-      </w:r>
-      <w:proofErr w:type="gramEnd"/>
-      <w:r>
-        <w:t xml:space="preserve"> web service abstraction layers, a clear separation of duties occurs, such that development teams can leverage the predictive capabilities without specialized data science training.</w:t>
+        <w:t>exposed through RESTful endpoints and consumed by other enterprise applications.  Through the use of web service abstraction layers, a clear separation of duties occurs, such that development teams can leverage the predictive capabilities without specialized data science training.</w:t>
       </w:r>
     </w:p>
     <w:p>
@@ -507,7 +489,25 @@
         </w:sdtContent>
       </w:sdt>
       <w:r>
-        <w:t>.  In a conventional relational store graph data is tedious to store, because the table structures are globally indexed.  Meanwhile, graph databases can maintain local indexes along the edges to quickly traverse to associated nodes.</w:t>
+        <w:t>.  In a conventional relational store</w:t>
+      </w:r>
+      <w:r>
+        <w:t>,</w:t>
+      </w:r>
+      <w:r>
+        <w:t xml:space="preserve"> graph data is tedious to store, because the table structures are globally indexed.  Meanwhile, </w:t>
+      </w:r>
+      <w:r>
+        <w:t xml:space="preserve">native graph stores </w:t>
+      </w:r>
+      <w:r>
+        <w:t xml:space="preserve">can maintain local indexes </w:t>
+      </w:r>
+      <w:r>
+        <w:t xml:space="preserve">for </w:t>
+      </w:r>
+      <w:r>
+        <w:t>the edges to quickly traverse to associated nodes.</w:t>
       </w:r>
     </w:p>
     <w:p>
@@ -554,15 +554,7 @@
         </w:sdtContent>
       </w:sdt>
       <w:r>
-        <w:t xml:space="preserve">.  Patil et al. also point to adoption challenges caused in-memory storage models limiting the scalability and inconsistency of programming interfaces.  They acknowledge that Gremlin and SPARQL are gaining consensus as to the leading query </w:t>
-      </w:r>
-      <w:proofErr w:type="gramStart"/>
-      <w:r>
-        <w:t>languages, but</w:t>
-      </w:r>
-      <w:proofErr w:type="gramEnd"/>
-      <w:r>
-        <w:t xml:space="preserve"> have a long road to industry standard tooling.  </w:t>
+        <w:t xml:space="preserve">.  Patil et al. also point to adoption challenges caused in-memory storage models limiting the scalability and inconsistency of programming interfaces.  They acknowledge that Gremlin and SPARQL are gaining consensus as to the leading query languages, but have a long road to industry standard tooling.  </w:t>
       </w:r>
     </w:p>
     <w:p>
@@ -662,15 +654,7 @@
       </w:r>
       <w:proofErr w:type="spellEnd"/>
       <w:r>
-        <w:t xml:space="preserve"> service to expose RESTful interfaces that accept Gremlin queries.  </w:t>
-      </w:r>
-      <w:proofErr w:type="gramStart"/>
-      <w:r>
-        <w:t>Similar to</w:t>
-      </w:r>
-      <w:proofErr w:type="gramEnd"/>
-      <w:r>
-        <w:t xml:space="preserve"> Cypher, Gremlin can perform many relationships and path operations, such as the shortest path.  Titan typically accompanies Apache TinkerPop, a Java-based implementation that can scale to billions of nodes across clusters of horizontal-scaled servers.</w:t>
+        <w:t xml:space="preserve"> service to expose RESTful interfaces that accept Gremlin queries.  Similar to Cypher, Gremlin can perform many relationships and path operations, such as the shortest path.  Titan typically accompanies Apache TinkerPop, a Java-based implementation that can scale to billions of nodes across clusters of horizontal-scaled servers.</w:t>
       </w:r>
     </w:p>
     <w:p>
@@ -771,10 +755,64 @@
         <w:t xml:space="preserve">Not Only SQL (NoSQL),  </w:t>
       </w:r>
       <w:r>
-        <w:t xml:space="preserve">and NewSQL solutions.  Relational stores focus on consistency over availability, in contrast to NoSQL, which targets availability through eventual consistency models.  Between these two extremes is NewSQL, which provides ACID transactions across a storage partition, not the entire data set.  This </w:t>
+        <w:t>and NewSQL solutions.  Relational stores focus on consistency over availability, in contrast to NoSQL, which targets availability through eventual consistency models.  Between these two extremes is NewSQL, which provides ACID transactions across a storage partition, not the entire data set.</w:t>
+      </w:r>
+      <w:r>
+        <w:t xml:space="preserve">  Another optimization dimension comes from the trade-off of Online Transaction Processing (OLTP) versus Online Analytic Processing (OLAP).  OLTP needs to handle updates occurring many times per second, compared to OLAP, which is predominately read-only.  As the number of changes decrease, so does the number of entity-level locks that block concurrent operations.</w:t>
+      </w:r>
+    </w:p>
+    <w:p>
+      <w:pPr>
+        <w:ind w:firstLine="720"/>
+      </w:pPr>
+      <w:r>
+        <w:t>Mansouri et al. state that business intelligence comes as structured, semi-structured, and unstructured formats.  A semi-structured entity might use a standardized envelope and then application-specific extensions (e.g., property bags).  Unstructured objects are opaque byte strings such as audio and video.  To hold these objects, business intelligence stores need to expose specialized abstractions, such as block and file access.</w:t>
+      </w:r>
+    </w:p>
+    <w:p>
+      <w:pPr>
+        <w:rPr>
+          <w:b/>
+        </w:rPr>
+      </w:pPr>
+      <w:r>
+        <w:br w:type="page"/>
+      </w:r>
+    </w:p>
+    <w:p>
+      <w:pPr>
+        <w:pStyle w:val="Heading1"/>
+      </w:pPr>
+      <w:r>
+        <w:lastRenderedPageBreak/>
+        <w:t>Data Lakes and Data Warehouses, Working </w:t>
+      </w:r>
+      <w:proofErr w:type="spellStart"/>
+      <w:r>
+        <w:t>Tandom</w:t>
+      </w:r>
+      <w:proofErr w:type="spellEnd"/>
+      <w:r>
+        <w:t xml:space="preserve"> (2019)</w:t>
+      </w:r>
+    </w:p>
+    <w:p>
+      <w:r>
+        <w:tab/>
+        <w:t xml:space="preserve">Data lakes are massive </w:t>
+      </w:r>
+      <w:proofErr w:type="spellStart"/>
+      <w:r>
+        <w:t>respositories</w:t>
+      </w:r>
+      <w:proofErr w:type="spellEnd"/>
+      <w:r>
+        <w:t xml:space="preserve"> of semi-structured and unstructured big data.</w:t>
       </w:r>
       <w:bookmarkStart w:id="0" w:name="_GoBack"/>
       <w:bookmarkEnd w:id="0"/>
+    </w:p>
+    <w:p>
       <w:r>
         <w:t xml:space="preserve"> </w:t>
       </w:r>
@@ -2397,7 +2435,7 @@
 </file>
 
 <file path=customXml/itemProps1.xml><?xml version="1.0" encoding="utf-8"?>
-<ds:datastoreItem xmlns:ds="http://schemas.openxmlformats.org/officeDocument/2006/customXml" ds:itemID="{D11BE604-F30D-45DD-BCDE-38D9B528197F}">
+<ds:datastoreItem xmlns:ds="http://schemas.openxmlformats.org/officeDocument/2006/customXml" ds:itemID="{1D08BFB8-0E07-444E-A518-78AD81294F05}">
   <ds:schemaRefs>
     <ds:schemaRef ds:uri="http://schemas.openxmlformats.org/officeDocument/2006/bibliography"/>
   </ds:schemaRefs>

</xml_diff>

<commit_message>
finished 7 of 10
</commit_message>
<xml_diff>
--- a/Week1_BI_Bibliography/BachmeierNTIM7020-1.docx
+++ b/Week1_BI_Bibliography/BachmeierNTIM7020-1.docx
@@ -1129,7 +1129,22 @@
         </w:sdtContent>
       </w:sdt>
       <w:r>
-        <w:t xml:space="preserve">.  While there are strengths to both technical and procedural changes, reviewing the information governance policy might be more beneficial.  After all, </w:t>
+        <w:t xml:space="preserve">.  While there are strengths to both technical and procedural changes, reviewing the information governance policy </w:t>
+      </w:r>
+      <w:r>
+        <w:t xml:space="preserve">and removing specific content </w:t>
+      </w:r>
+      <w:r>
+        <w:t xml:space="preserve">might </w:t>
+      </w:r>
+      <w:r>
+        <w:t xml:space="preserve">be </w:t>
+      </w:r>
+      <w:r>
+        <w:t>more straightforward</w:t>
+      </w:r>
+      <w:r>
+        <w:t>.</w:t>
       </w:r>
       <w:bookmarkStart w:id="0" w:name="_GoBack"/>
       <w:bookmarkEnd w:id="0"/>
@@ -2858,7 +2873,7 @@
 </file>
 
 <file path=customXml/itemProps1.xml><?xml version="1.0" encoding="utf-8"?>
-<ds:datastoreItem xmlns:ds="http://schemas.openxmlformats.org/officeDocument/2006/customXml" ds:itemID="{80B663ED-18A4-4525-95C0-2876FF92D140}">
+<ds:datastoreItem xmlns:ds="http://schemas.openxmlformats.org/officeDocument/2006/customXml" ds:itemID="{FD84BB45-466C-4478-B82C-816DB5E831A4}">
   <ds:schemaRefs>
     <ds:schemaRef ds:uri="http://schemas.openxmlformats.org/officeDocument/2006/bibliography"/>
   </ds:schemaRefs>

</xml_diff>